<commit_message>
added xml files and php
</commit_message>
<xml_diff>
--- a/javascript/tutorials/week-5/XML-Introduction(2).docx
+++ b/javascript/tutorials/week-5/XML-Introduction(2).docx
@@ -7712,16 +7712,23 @@
           <w:ilvl w:val="0"/>
           <w:numId w:val="1"/>
         </w:numPr>
-      </w:pPr>
-      <w:bookmarkStart w:id="9" w:name="_GoBack"/>
-      <w:r>
+        <w:rPr>
+          <w:strike/>
+        </w:rPr>
+      </w:pPr>
+      <w:r>
+        <w:rPr>
+          <w:strike/>
+        </w:rPr>
         <w:t xml:space="preserve">Adapt the script in the HTML file to </w:t>
       </w:r>
       <w:r>
+        <w:rPr>
+          <w:strike/>
+        </w:rPr>
         <w:t xml:space="preserve">process and display the returned results in some way. </w:t>
       </w:r>
     </w:p>
-    <w:bookmarkEnd w:id="9"/>
     <w:p>
       <w:r>
         <w:rPr>
@@ -7793,12 +7800,12 @@
       </w:r>
     </w:p>
     <w:p>
-      <w:bookmarkStart w:id="10" w:name="_Hlk2279010"/>
+      <w:bookmarkStart w:id="9" w:name="_Hlk2279010"/>
       <w:r>
         <w:t>The next task we will look at is retrieving the contents of an xml file. Consider the HTML below:</w:t>
       </w:r>
     </w:p>
-    <w:bookmarkEnd w:id="10"/>
+    <w:bookmarkEnd w:id="9"/>
     <w:p>
       <w:pPr>
         <w:tabs>
@@ -9251,7 +9258,7 @@
         </w:rPr>
         <w:t>("</w:t>
       </w:r>
-      <w:bookmarkStart w:id="11" w:name="_Hlk2668358"/>
+      <w:bookmarkStart w:id="10" w:name="_Hlk2668358"/>
       <w:proofErr w:type="spellStart"/>
       <w:r>
         <w:rPr>
@@ -9262,7 +9269,7 @@
         </w:rPr>
         <w:t>getXmlFile.php</w:t>
       </w:r>
-      <w:bookmarkEnd w:id="11"/>
+      <w:bookmarkEnd w:id="10"/>
       <w:proofErr w:type="spellEnd"/>
       <w:r>
         <w:rPr>
@@ -13256,7 +13263,7 @@
         </w:rPr>
         <w:t xml:space="preserve"> = </w:t>
       </w:r>
-      <w:bookmarkStart w:id="12" w:name="_Hlk2277942"/>
+      <w:bookmarkStart w:id="11" w:name="_Hlk2277942"/>
       <w:proofErr w:type="spellStart"/>
       <w:r>
         <w:rPr>
@@ -13308,7 +13315,7 @@
         </w:rPr>
         <w:t>")</w:t>
       </w:r>
-      <w:bookmarkEnd w:id="12"/>
+      <w:bookmarkEnd w:id="11"/>
       <w:r>
         <w:rPr>
           <w:rFonts w:ascii="Lucida Console" w:hAnsi="Lucida Console" w:cs="Lucida Console"/>
@@ -15399,26 +15406,50 @@
           <w:ilvl w:val="0"/>
           <w:numId w:val="1"/>
         </w:numPr>
-      </w:pPr>
-      <w:r>
+        <w:rPr>
+          <w:strike/>
+        </w:rPr>
+      </w:pPr>
+      <w:r>
+        <w:rPr>
+          <w:strike/>
+        </w:rPr>
         <w:t>Create a</w:t>
       </w:r>
       <w:r>
+        <w:rPr>
+          <w:strike/>
+        </w:rPr>
         <w:t xml:space="preserve"> </w:t>
       </w:r>
       <w:r>
+        <w:rPr>
+          <w:strike/>
+        </w:rPr>
         <w:t>n</w:t>
       </w:r>
       <w:r>
+        <w:rPr>
+          <w:strike/>
+        </w:rPr>
         <w:t>ew</w:t>
       </w:r>
       <w:r>
+        <w:rPr>
+          <w:strike/>
+        </w:rPr>
         <w:t xml:space="preserve"> HTML file and a </w:t>
       </w:r>
       <w:r>
+        <w:rPr>
+          <w:strike/>
+        </w:rPr>
         <w:t xml:space="preserve">new </w:t>
       </w:r>
       <w:r>
+        <w:rPr>
+          <w:strike/>
+        </w:rPr>
         <w:t>php file using the code above.</w:t>
       </w:r>
     </w:p>
@@ -15429,11 +15460,20 @@
           <w:ilvl w:val="0"/>
           <w:numId w:val="1"/>
         </w:numPr>
-      </w:pPr>
-      <w:r>
+        <w:rPr>
+          <w:strike/>
+        </w:rPr>
+      </w:pPr>
+      <w:r>
+        <w:rPr>
+          <w:strike/>
+        </w:rPr>
         <w:t>Check the execution of the code – remember it is displaying the results in the console.</w:t>
       </w:r>
       <w:r>
+        <w:rPr>
+          <w:strike/>
+        </w:rPr>
         <w:t xml:space="preserve"> Look at the different data displayed in the console to see how the returned data can be manipulated.</w:t>
       </w:r>
     </w:p>
@@ -15444,8 +15484,14 @@
           <w:ilvl w:val="0"/>
           <w:numId w:val="1"/>
         </w:numPr>
-      </w:pPr>
-      <w:r>
+        <w:rPr>
+          <w:strike/>
+        </w:rPr>
+      </w:pPr>
+      <w:r>
+        <w:rPr>
+          <w:strike/>
+        </w:rPr>
         <w:t>Check that the errors that are checked for are correctly detected.</w:t>
       </w:r>
     </w:p>
@@ -15456,8 +15502,14 @@
           <w:ilvl w:val="0"/>
           <w:numId w:val="1"/>
         </w:numPr>
-      </w:pPr>
-      <w:r>
+        <w:rPr>
+          <w:strike/>
+        </w:rPr>
+      </w:pPr>
+      <w:r>
+        <w:rPr>
+          <w:strike/>
+        </w:rPr>
         <w:t xml:space="preserve">Adapt the script in the HTML file to process and display the returned results in some way. </w:t>
       </w:r>
     </w:p>
@@ -15558,15 +15610,7 @@
         <w:t xml:space="preserve">the </w:t>
       </w:r>
       <w:r>
-        <w:t xml:space="preserve">file you are inserting into </w:t>
-      </w:r>
-      <w:proofErr w:type="gramStart"/>
-      <w:r>
-        <w:t>is located in</w:t>
-      </w:r>
-      <w:proofErr w:type="gramEnd"/>
-      <w:r>
-        <w:t xml:space="preserve"> a directory called</w:t>
+        <w:t>file you are inserting into is located in a directory called</w:t>
       </w:r>
       <w:r>
         <w:rPr>
@@ -15580,14 +15624,14 @@
       <w:r>
         <w:t xml:space="preserve"> </w:t>
       </w:r>
-      <w:bookmarkStart w:id="13" w:name="_Hlk2668254"/>
+      <w:bookmarkStart w:id="12" w:name="_Hlk2668254"/>
       <w:r>
         <w:t xml:space="preserve">(relative to the </w:t>
       </w:r>
       <w:r>
         <w:t>php file)</w:t>
       </w:r>
-      <w:bookmarkEnd w:id="13"/>
+      <w:bookmarkEnd w:id="12"/>
     </w:p>
     <w:p>
       <w:pPr>
@@ -16737,7 +16781,7 @@
       <w:r>
         <w:t xml:space="preserve"> through your browser by typing </w:t>
       </w:r>
-      <w:bookmarkStart w:id="14" w:name="_Hlk2667658"/>
+      <w:bookmarkStart w:id="13" w:name="_Hlk2667658"/>
       <w:r>
         <w:t>https://at-web2.comp.glam.ac.uk/students/&lt;your</w:t>
       </w:r>
@@ -16759,7 +16803,7 @@
       </w:r>
       <w:proofErr w:type="spellEnd"/>
     </w:p>
-    <w:bookmarkEnd w:id="14"/>
+    <w:bookmarkEnd w:id="13"/>
     <w:p>
       <w:r>
         <w:t xml:space="preserve">This </w:t>
@@ -17500,7 +17544,7 @@
         </w:rPr>
         <w:t>&gt;</w:t>
       </w:r>
-      <w:bookmarkStart w:id="15" w:name="_Hlk2279192"/>
+      <w:bookmarkStart w:id="14" w:name="_Hlk2279192"/>
       <w:r>
         <w:rPr>
           <w:rFonts w:ascii="Lucida Console" w:hAnsi="Lucida Console" w:cs="Lucida Console"/>
@@ -17510,7 +17554,7 @@
         </w:rPr>
         <w:t>Inserting into XML File</w:t>
       </w:r>
-      <w:bookmarkEnd w:id="15"/>
+      <w:bookmarkEnd w:id="14"/>
       <w:r>
         <w:rPr>
           <w:rFonts w:ascii="Lucida Console" w:hAnsi="Lucida Console" w:cs="Lucida Console"/>
@@ -22486,11 +22530,20 @@
           <w:ilvl w:val="0"/>
           <w:numId w:val="1"/>
         </w:numPr>
-      </w:pPr>
-      <w:r>
+        <w:rPr>
+          <w:strike/>
+        </w:rPr>
+      </w:pPr>
+      <w:r>
+        <w:rPr>
+          <w:strike/>
+        </w:rPr>
         <w:t>Create a new HTML file and a new php file using the code above.</w:t>
       </w:r>
       <w:r>
+        <w:rPr>
+          <w:strike/>
+        </w:rPr>
         <w:t xml:space="preserve"> </w:t>
       </w:r>
     </w:p>
@@ -22501,13 +22554,20 @@
           <w:ilvl w:val="0"/>
           <w:numId w:val="1"/>
         </w:numPr>
-      </w:pPr>
-      <w:r>
+        <w:rPr>
+          <w:strike/>
+        </w:rPr>
+      </w:pPr>
+      <w:r>
+        <w:rPr>
+          <w:strike/>
+        </w:rPr>
         <w:t xml:space="preserve">Make sure you have a file called </w:t>
       </w:r>
       <w:r>
         <w:rPr>
           <w:rFonts w:ascii="Lucida Console" w:hAnsi="Lucida Console" w:cs="Lucida Console"/>
+          <w:strike/>
           <w:sz w:val="20"/>
           <w:szCs w:val="20"/>
           <w:lang w:val="en-US"/>
@@ -22515,11 +22575,15 @@
         <w:t>custom.xml</w:t>
       </w:r>
       <w:r>
+        <w:rPr>
+          <w:strike/>
+        </w:rPr>
         <w:t xml:space="preserve"> containing the </w:t>
       </w:r>
       <w:r>
         <w:rPr>
           <w:rFonts w:ascii="Lucida Console" w:hAnsi="Lucida Console" w:cs="Lucida Console"/>
+          <w:strike/>
           <w:sz w:val="20"/>
           <w:szCs w:val="20"/>
           <w:lang w:val="en-US"/>
@@ -22527,6 +22591,9 @@
         <w:t>&lt;PET&gt;</w:t>
       </w:r>
       <w:r>
+        <w:rPr>
+          <w:strike/>
+        </w:rPr>
         <w:t xml:space="preserve"> xml example.</w:t>
       </w:r>
     </w:p>
@@ -22537,13 +22604,20 @@
           <w:ilvl w:val="0"/>
           <w:numId w:val="1"/>
         </w:numPr>
-      </w:pPr>
-      <w:r>
+        <w:rPr>
+          <w:strike/>
+        </w:rPr>
+      </w:pPr>
+      <w:r>
+        <w:rPr>
+          <w:strike/>
+        </w:rPr>
         <w:t xml:space="preserve">Make sure that </w:t>
       </w:r>
       <w:r>
         <w:rPr>
           <w:rFonts w:ascii="Lucida Console" w:hAnsi="Lucida Console" w:cs="Lucida Console"/>
+          <w:strike/>
           <w:sz w:val="20"/>
           <w:szCs w:val="20"/>
           <w:lang w:val="en-US"/>
@@ -22551,14 +22625,21 @@
         <w:t>custom.xml</w:t>
       </w:r>
       <w:r>
+        <w:rPr>
+          <w:strike/>
+        </w:rPr>
         <w:t xml:space="preserve"> is</w:t>
       </w:r>
       <w:r>
+        <w:rPr>
+          <w:strike/>
+        </w:rPr>
         <w:t xml:space="preserve"> in a directory called </w:t>
       </w:r>
       <w:r>
         <w:rPr>
           <w:rFonts w:ascii="Lucida Console" w:hAnsi="Lucida Console" w:cs="Lucida Console"/>
+          <w:strike/>
           <w:sz w:val="20"/>
           <w:szCs w:val="20"/>
           <w:lang w:val="en-US"/>
@@ -22566,6 +22647,9 @@
         <w:t>xml</w:t>
       </w:r>
       <w:r>
+        <w:rPr>
+          <w:strike/>
+        </w:rPr>
         <w:t xml:space="preserve"> (relative to the php file).</w:t>
       </w:r>
     </w:p>
@@ -22576,14 +22660,26 @@
           <w:ilvl w:val="0"/>
           <w:numId w:val="1"/>
         </w:numPr>
-      </w:pPr>
-      <w:r>
+        <w:rPr>
+          <w:strike/>
+        </w:rPr>
+      </w:pPr>
+      <w:r>
+        <w:rPr>
+          <w:strike/>
+        </w:rPr>
         <w:t>Check the execution of the code – remember it is displaying the results in the console</w:t>
       </w:r>
       <w:r>
+        <w:rPr>
+          <w:strike/>
+        </w:rPr>
         <w:t xml:space="preserve"> and updating the file</w:t>
       </w:r>
       <w:r>
+        <w:rPr>
+          <w:strike/>
+        </w:rPr>
         <w:t>.</w:t>
       </w:r>
     </w:p>
@@ -22596,7 +22692,12 @@
         </w:numPr>
       </w:pPr>
       <w:r>
-        <w:t xml:space="preserve">Add some error checking to the </w:t>
+        <w:t>Add some error che</w:t>
+      </w:r>
+      <w:bookmarkStart w:id="15" w:name="_GoBack"/>
+      <w:bookmarkEnd w:id="15"/>
+      <w:r>
+        <w:t xml:space="preserve">cking to the </w:t>
       </w:r>
       <w:r>
         <w:t>php</w:t>
@@ -24860,6 +24961,7 @@
     <w:lsdException w:name="HTML Sample" w:semiHidden="1" w:unhideWhenUsed="1"/>
     <w:lsdException w:name="HTML Typewriter" w:semiHidden="1" w:unhideWhenUsed="1"/>
     <w:lsdException w:name="HTML Variable" w:semiHidden="1" w:unhideWhenUsed="1"/>
+    <w:lsdException w:name="Normal Table" w:semiHidden="1" w:unhideWhenUsed="1"/>
     <w:lsdException w:name="annotation subject" w:semiHidden="1" w:unhideWhenUsed="1"/>
     <w:lsdException w:name="No List" w:semiHidden="1" w:unhideWhenUsed="1"/>
     <w:lsdException w:name="Outline List 1" w:semiHidden="1" w:unhideWhenUsed="1"/>
@@ -24903,8 +25005,10 @@
     <w:lsdException w:name="Table Elegant" w:semiHidden="1" w:unhideWhenUsed="1"/>
     <w:lsdException w:name="Table Professional" w:semiHidden="1" w:unhideWhenUsed="1"/>
     <w:lsdException w:name="Table Subtle 1" w:semiHidden="1" w:unhideWhenUsed="1"/>
+    <w:lsdException w:name="Table Subtle 2" w:semiHidden="1" w:unhideWhenUsed="1"/>
     <w:lsdException w:name="Table Web 1" w:semiHidden="1" w:unhideWhenUsed="1"/>
     <w:lsdException w:name="Table Web 2" w:semiHidden="1" w:unhideWhenUsed="1"/>
+    <w:lsdException w:name="Table Web 3" w:semiHidden="1" w:unhideWhenUsed="1"/>
     <w:lsdException w:name="Balloon Text" w:semiHidden="1" w:unhideWhenUsed="1"/>
     <w:lsdException w:name="Table Grid" w:uiPriority="39"/>
     <w:lsdException w:name="Table Theme" w:semiHidden="1" w:unhideWhenUsed="1"/>
@@ -25641,7 +25745,7 @@
 </file>
 
 <file path=customXml/itemProps1.xml><?xml version="1.0" encoding="utf-8"?>
-<ds:datastoreItem xmlns:ds="http://schemas.openxmlformats.org/officeDocument/2006/customXml" ds:itemID="{C3C00FBE-F3EA-4521-BFF4-F3BFED1E7436}">
+<ds:datastoreItem xmlns:ds="http://schemas.openxmlformats.org/officeDocument/2006/customXml" ds:itemID="{FDEEE9FF-E298-48CE-A65C-C3FD6A3AE3F9}">
   <ds:schemaRefs>
     <ds:schemaRef ds:uri="http://schemas.openxmlformats.org/officeDocument/2006/bibliography"/>
   </ds:schemaRefs>

</xml_diff>